<commit_message>
working on revising anchoring description but probably going to keep it the same
</commit_message>
<xml_diff>
--- a/THESIS_SECTIONS/CONCLUSION.docx
+++ b/THESIS_SECTIONS/CONCLUSION.docx
@@ -113,22 +113,64 @@
         <w:t xml:space="preserve">related goods instead of past sales of an item. </w:t>
       </w:r>
       <w:r>
-        <w:t xml:space="preserve">To </w:t>
+        <w:t xml:space="preserve">We </w:t>
+      </w:r>
+      <w:r>
+        <w:t>proposed two measures of</w:t>
+      </w:r>
+      <w:r>
+        <w:t xml:space="preserve"> similarity</w:t>
+      </w:r>
+      <w:r>
+        <w:t xml:space="preserve">, </w:t>
+      </w:r>
+      <w:r>
+        <w:t xml:space="preserve">drawing upon </w:t>
+      </w:r>
+      <w:r>
+        <w:t>insight</w:t>
+      </w:r>
+      <w:r>
+        <w:t>s</w:t>
+      </w:r>
+      <w:r>
+        <w:t xml:space="preserve"> from </w:t>
+      </w:r>
+      <w:r>
+        <w:t xml:space="preserve">our </w:t>
+      </w:r>
+      <w:r>
+        <w:t>interviews,</w:t>
+      </w:r>
+      <w:r>
+        <w:t xml:space="preserve"> and</w:t>
+      </w:r>
+      <w:r>
+        <w:t xml:space="preserve"> also </w:t>
+      </w:r>
+      <w:r>
+        <w:t xml:space="preserve">constructed a new dataset of </w:t>
+      </w:r>
+      <w:r>
+        <w:t xml:space="preserve">recent auction sales for </w:t>
+      </w:r>
+      <w:r>
+        <w:t>assorted art.</w:t>
+      </w:r>
+    </w:p>
+    <w:p>
+      <w:pPr>
+        <w:spacing w:line="480" w:lineRule="auto"/>
+        <w:ind w:firstLine="0"/>
+      </w:pPr>
+      <w:r>
+        <w:tab/>
+      </w:r>
+      <w:r>
+        <w:t>We found</w:t>
       </w:r>
       <w:bookmarkStart w:id="0" w:name="_GoBack"/>
       <w:bookmarkEnd w:id="0"/>
-      <w:r>
-        <w:t xml:space="preserve">e also </w:t>
-      </w:r>
-      <w:r>
-        <w:t xml:space="preserve">constructed a new dataset of </w:t>
-      </w:r>
-      <w:r>
-        <w:t xml:space="preserve">recent auction sales for </w:t>
-      </w:r>
-      <w:r>
-        <w:t>assorted art.</w:t>
-      </w:r>
     </w:p>
     <w:sectPr>
       <w:pgSz w:w="12240" w:h="15840"/>

</xml_diff>